<commit_message>
Agregando algunos link para lectura
</commit_message>
<xml_diff>
--- a/TESIS_MINIZOO.docx
+++ b/TESIS_MINIZOO.docx
@@ -620,6 +620,7 @@
           <w:szCs w:val="24"/>
           <w:lang w:val="es-PY"/>
         </w:rPr>
+        <w:lastRenderedPageBreak/>
         <w:br w:type="page"/>
       </w:r>
     </w:p>
@@ -634,6 +635,7 @@
           <w:b/>
           <w:highlight w:val="yellow"/>
         </w:rPr>
+        <w:lastRenderedPageBreak/>
         <w:t>Ficha Catalográ</w:t>
       </w:r>
       <w:r>
@@ -2040,6 +2042,7 @@
           <w:b/>
           <w:szCs w:val="24"/>
         </w:rPr>
+        <w:lastRenderedPageBreak/>
         <w:t>TABLA DE CONTENIDO</w:t>
       </w:r>
       <w:r>
@@ -4712,6 +4715,7 @@
           <w:b/>
           <w:lang w:val="es-PY"/>
         </w:rPr>
+        <w:lastRenderedPageBreak/>
         <w:t>LISTA DE TABLAS</w:t>
       </w:r>
       <w:bookmarkEnd w:id="0"/>
@@ -5021,6 +5025,7 @@
           <w:b/>
           <w:lang w:val="es-PY"/>
         </w:rPr>
+        <w:lastRenderedPageBreak/>
         <w:t>LISTA DE GRÁFICOS</w:t>
       </w:r>
       <w:bookmarkEnd w:id="2"/>
@@ -5333,6 +5338,7 @@
           <w:b/>
           <w:lang w:val="es-PY"/>
         </w:rPr>
+        <w:lastRenderedPageBreak/>
         <w:t>LISTA DE FIGURAS</w:t>
       </w:r>
       <w:bookmarkEnd w:id="4"/>
@@ -5645,6 +5651,7 @@
           <w:b/>
           <w:lang w:val="es-PY"/>
         </w:rPr>
+        <w:lastRenderedPageBreak/>
         <w:t>LISTA DE ABREVIATURAS</w:t>
       </w:r>
       <w:bookmarkEnd w:id="6"/>
@@ -5745,6 +5752,7 @@
           <w:highlight w:val="yellow"/>
           <w:lang w:val="es-PY"/>
         </w:rPr>
+        <w:lastRenderedPageBreak/>
         <w:t>Observación:</w:t>
       </w:r>
       <w:r>
@@ -6144,7 +6152,7 @@
         <w:spacing w:line="240" w:lineRule="auto"/>
         <w:ind w:left="709" w:hanging="709"/>
         <w:rPr>
-          <w:lang w:eastAsia="es-PY"/>
+          <w:lang w:val="en-US" w:eastAsia="es-PY"/>
         </w:rPr>
       </w:pPr>
       <w:r>
@@ -6169,83 +6177,114 @@
       </w:r>
       <w:r>
         <w:rPr>
-          <w:lang w:eastAsia="es-PY"/>
+          <w:lang w:val="en-US" w:eastAsia="es-PY"/>
         </w:rPr>
         <w:t>(6</w:t>
       </w:r>
       <w:r>
         <w:rPr>
           <w:vertAlign w:val="superscript"/>
-          <w:lang w:eastAsia="es-PY"/>
+          <w:lang w:val="en-US" w:eastAsia="es-PY"/>
         </w:rPr>
         <w:t>th</w:t>
       </w:r>
       <w:r>
         <w:rPr>
-          <w:lang w:eastAsia="es-PY"/>
-        </w:rPr>
-        <w:t xml:space="preserve"> ed.) Washington, DC: American </w:t>
-      </w:r>
+          <w:lang w:val="en-US" w:eastAsia="es-PY"/>
+        </w:rPr>
+        <w:t xml:space="preserve"> </w:t>
+      </w:r>
+      <w:proofErr w:type="gramStart"/>
+      <w:r>
+        <w:rPr>
+          <w:lang w:val="en-US" w:eastAsia="es-PY"/>
+        </w:rPr>
+        <w:t>ed</w:t>
+      </w:r>
+      <w:proofErr w:type="gramEnd"/>
+      <w:r>
+        <w:rPr>
+          <w:lang w:val="en-US" w:eastAsia="es-PY"/>
+        </w:rPr>
+        <w:t>.) Washington, DC: American Psychological Association.</w:t>
+      </w:r>
+    </w:p>
+    <w:p>
+      <w:pPr>
+        <w:spacing w:line="240" w:lineRule="auto"/>
+        <w:rPr>
+          <w:color w:val="FF0000"/>
+          <w:lang w:val="en-US" w:eastAsia="es-ES"/>
+        </w:rPr>
+      </w:pPr>
       <w:proofErr w:type="spellStart"/>
       <w:r>
         <w:rPr>
-          <w:lang w:eastAsia="es-PY"/>
-        </w:rPr>
-        <w:t>Psychological</w:t>
+          <w:b/>
+          <w:lang w:val="en-US"/>
+        </w:rPr>
+        <w:t>Consultas</w:t>
       </w:r>
       <w:proofErr w:type="spellEnd"/>
       <w:r>
         <w:rPr>
-          <w:lang w:eastAsia="es-PY"/>
+          <w:b/>
+          <w:lang w:val="en-US"/>
         </w:rPr>
         <w:t xml:space="preserve"> </w:t>
       </w:r>
       <w:proofErr w:type="spellStart"/>
       <w:r>
         <w:rPr>
-          <w:lang w:eastAsia="es-PY"/>
-        </w:rPr>
-        <w:t>Association</w:t>
+          <w:b/>
+          <w:lang w:val="en-US"/>
+        </w:rPr>
+        <w:t>sobre</w:t>
       </w:r>
       <w:proofErr w:type="spellEnd"/>
       <w:r>
         <w:rPr>
-          <w:lang w:eastAsia="es-PY"/>
-        </w:rPr>
-        <w:t>.</w:t>
-      </w:r>
-    </w:p>
-    <w:p>
-      <w:pPr>
-        <w:spacing w:line="240" w:lineRule="auto"/>
+          <w:b/>
+          <w:lang w:val="en-US"/>
+        </w:rPr>
+        <w:t xml:space="preserve"> </w:t>
+      </w:r>
+      <w:proofErr w:type="spellStart"/>
+      <w:r>
+        <w:rPr>
+          <w:b/>
+          <w:lang w:val="en-US"/>
+        </w:rPr>
+        <w:t>actualizaciones</w:t>
+      </w:r>
+      <w:proofErr w:type="spellEnd"/>
+      <w:r>
+        <w:rPr>
+          <w:b/>
+          <w:lang w:val="en-US"/>
+        </w:rPr>
+        <w:t>:</w:t>
+      </w:r>
+      <w:r>
         <w:rPr>
           <w:color w:val="FF0000"/>
-          <w:lang w:eastAsia="es-ES"/>
-        </w:rPr>
-      </w:pPr>
-      <w:r>
-        <w:rPr>
-          <w:b/>
-        </w:rPr>
-        <w:t>Consultas sobre actualizaciones:</w:t>
-      </w:r>
+          <w:lang w:val="en-US"/>
+        </w:rPr>
+        <w:t xml:space="preserve"> </w:t>
+      </w:r>
+      <w:hyperlink r:id="rId10" w:history="1">
+        <w:r>
+          <w:rPr>
+            <w:rStyle w:val="Hipervnculo"/>
+            <w:lang w:val="en-US"/>
+          </w:rPr>
+          <w:t>www.apastyle.org</w:t>
+        </w:r>
+      </w:hyperlink>
       <w:r>
         <w:rPr>
           <w:color w:val="FF0000"/>
-        </w:rPr>
-        <w:t xml:space="preserve"> </w:t>
-      </w:r>
-      <w:hyperlink r:id="rId10" w:history="1">
-        <w:r>
-          <w:rPr>
-            <w:rStyle w:val="Hipervnculo"/>
-          </w:rPr>
-          <w:t>www.apastyle.org</w:t>
-        </w:r>
-      </w:hyperlink>
-      <w:r>
-        <w:rPr>
-          <w:color w:val="FF0000"/>
+          <w:lang w:val="en-US"/>
         </w:rPr>
         <w:t xml:space="preserve"> </w:t>
       </w:r>
@@ -6260,37 +6299,10 @@
       </w:pPr>
       <w:r>
         <w:rPr>
-          <w:lang w:eastAsia="es-PY"/>
-        </w:rPr>
-        <w:t xml:space="preserve">American </w:t>
-      </w:r>
-      <w:proofErr w:type="spellStart"/>
-      <w:r>
-        <w:rPr>
-          <w:lang w:eastAsia="es-PY"/>
-        </w:rPr>
-        <w:t>Psychological</w:t>
-      </w:r>
-      <w:proofErr w:type="spellEnd"/>
-      <w:r>
-        <w:rPr>
-          <w:lang w:eastAsia="es-PY"/>
-        </w:rPr>
-        <w:t xml:space="preserve"> </w:t>
-      </w:r>
-      <w:proofErr w:type="spellStart"/>
-      <w:r>
-        <w:rPr>
-          <w:lang w:eastAsia="es-PY"/>
-        </w:rPr>
-        <w:t>Association</w:t>
-      </w:r>
-      <w:proofErr w:type="spellEnd"/>
-      <w:r>
-        <w:rPr>
-          <w:lang w:eastAsia="es-PY"/>
-        </w:rPr>
-        <w:t xml:space="preserve">. </w:t>
+          <w:lang w:val="en-US" w:eastAsia="es-PY"/>
+        </w:rPr>
+        <w:lastRenderedPageBreak/>
+        <w:t xml:space="preserve">American Psychological Association. </w:t>
       </w:r>
       <w:r>
         <w:rPr>
@@ -6390,6 +6402,7 @@
         <w:rPr>
           <w:b/>
         </w:rPr>
+        <w:lastRenderedPageBreak/>
         <w:t xml:space="preserve">EL TITULO DE LA OBRA TRADUCIDA AL </w:t>
       </w:r>
       <w:r>
@@ -6603,6 +6616,7 @@
         <w:rPr>
           <w:b/>
         </w:rPr>
+        <w:lastRenderedPageBreak/>
         <w:t>EL TITULO DE LA OBRA TRADUCIDA AL INGLÉS</w:t>
       </w:r>
     </w:p>
@@ -6825,6 +6839,7 @@
         <w:rPr>
           <w:lang w:val="es-ES"/>
         </w:rPr>
+        <w:lastRenderedPageBreak/>
         <w:t>Portal y Aplicación Web para el Mini Zoológico Juan XXIII para el Control e Historial Médico de los Animales</w:t>
       </w:r>
       <w:bookmarkEnd w:id="9"/>
@@ -7085,7 +7100,15 @@
           <w:highlight w:val="yellow"/>
           <w:lang w:val="es-PY"/>
         </w:rPr>
-        <w:t xml:space="preserve">APA presenta el formato </w:t>
+        <w:t xml:space="preserve">APA </w:t>
+      </w:r>
+      <w:r>
+        <w:rPr>
+          <w:highlight w:val="yellow"/>
+          <w:lang w:val="es-PY"/>
+        </w:rPr>
+        <w:lastRenderedPageBreak/>
+        <w:t xml:space="preserve">presenta el formato </w:t>
       </w:r>
       <w:r>
         <w:rPr>
@@ -7524,13 +7547,20 @@
         </w:rPr>
         <w:t>aplic</w:t>
       </w:r>
+      <w:r>
+        <w:rPr>
+          <w:highlight w:val="yellow"/>
+          <w:shd w:val="clear" w:color="auto" w:fill="FFFFFF"/>
+        </w:rPr>
+        <w:t>ó</w:t>
+      </w:r>
       <w:proofErr w:type="spellEnd"/>
       <w:r>
         <w:rPr>
           <w:highlight w:val="yellow"/>
           <w:shd w:val="clear" w:color="auto" w:fill="FFFFFF"/>
         </w:rPr>
-        <w:t>ó un test de…</w:t>
+        <w:t xml:space="preserve"> un test de…</w:t>
       </w:r>
       <w:proofErr w:type="gramStart"/>
       <w:r>
@@ -7666,7 +7696,17 @@
           <w:szCs w:val="24"/>
           <w:lang w:eastAsia="es-ES"/>
         </w:rPr>
-        <w:t xml:space="preserve">alberga a más de 60 especies de animales, algunos en peligro de extinción. Se encuentra ubicado por Calle 10 c/ </w:t>
+        <w:t xml:space="preserve">alberga a </w:t>
+      </w:r>
+      <w:r>
+        <w:rPr>
+          <w:rFonts w:ascii="Times New Roman" w:hAnsi="Times New Roman"/>
+          <w:color w:val="000000"/>
+          <w:szCs w:val="24"/>
+          <w:lang w:eastAsia="es-ES"/>
+        </w:rPr>
+        <w:lastRenderedPageBreak/>
+        <w:t xml:space="preserve">más de 60 especies de animales, algunos en peligro de extinción. Se encuentra ubicado por Calle 10 c/ </w:t>
       </w:r>
       <w:proofErr w:type="spellStart"/>
       <w:r>
@@ -7841,6 +7881,7 @@
         <w:rPr>
           <w:highlight w:val="yellow"/>
         </w:rPr>
+        <w:lastRenderedPageBreak/>
         <w:t>Se presentan los antecedentes del objeto de investigación, los datos que sustentan la necesidad de la investigación, las referencias necesarias para sustentar los datos presentados (según las Normativas Internacionales APA 6th).</w:t>
       </w:r>
     </w:p>
@@ -8074,6 +8115,7 @@
         <w:rPr>
           <w:color w:val="000000"/>
         </w:rPr>
+        <w:lastRenderedPageBreak/>
         <w:t xml:space="preserve">-  Implantar la aplicación en un servidor web donde los administradores y encargados puedan tener accesos de forma remota a través de una conexión de </w:t>
       </w:r>
       <w:r>
@@ -8195,7 +8237,11 @@
         <w:jc w:val="both"/>
       </w:pPr>
       <w:r>
-        <w:t>Conforme a los problemas planteados anteriormente muestran el objetivo claro sobre lo que se pretende en esta investigación, poder contribuir con la visión del MZCJ y a su vez poder implantar una aplicación web que lleve el control médico de los animales y la automatización de los procesos médicos, que actualmente no se dispone de ningún software que se esté utilizando. El MZCJ que alberga a más de 60 especies de animales, algunos en peligro de extinción, estaría no solo contando con una herramienta que le ayude al mejoramiento de las condiciones de salud de los animales teniendo bien actualizadas el historial médico y monitoreando la zonas de alerta para el seguimiento de casos; si no también contaría con una plataforma que incentive el conocimiento y la concienciación a través del portal web. La aplicación web no supone la solución completa a los problemas latentes que se estuviera sufriendo en el lugar sino corresponde a una solución de control, comunicación y de actualización.</w:t>
+        <w:t xml:space="preserve">Conforme a los problemas planteados anteriormente muestran el objetivo claro sobre lo que se pretende en esta investigación, poder contribuir con la visión del MZCJ y a su vez poder implantar una aplicación web que lleve el control médico de los animales y la automatización de los procesos médicos, que actualmente no se dispone de ningún software que se esté utilizando. El MZCJ que alberga a más de 60 especies de animales, algunos en peligro de extinción, estaría no solo contando con una herramienta que le ayude al mejoramiento de las condiciones de salud de los animales teniendo bien actualizadas el historial médico y monitoreando la zonas de alerta para </w:t>
+      </w:r>
+      <w:r>
+        <w:lastRenderedPageBreak/>
+        <w:t>el seguimiento de casos; si no también contaría con una plataforma que incentive el conocimiento y la concienciación a través del portal web. La aplicación web no supone la solución completa a los problemas latentes que se estuviera sufriendo en el lugar sino corresponde a una solución de control, comunicación y de actualización.</w:t>
       </w:r>
     </w:p>
     <w:p>
@@ -8256,6 +8302,7 @@
         <w:rPr>
           <w:lang w:val="es-PY"/>
         </w:rPr>
+        <w:lastRenderedPageBreak/>
         <w:t xml:space="preserve">Los títulos se utilizan para organizar el documento escrito y para reflejar la </w:t>
       </w:r>
       <w:r>
@@ -8565,6 +8612,7 @@
         <w:rPr>
           <w:lang w:val="es-PY"/>
         </w:rPr>
+        <w:lastRenderedPageBreak/>
         <w:t>Revisión de Literatura</w:t>
       </w:r>
       <w:r>
@@ -8617,6 +8665,7 @@
           <w:id w:val="12059502"/>
           <w:citation/>
         </w:sdtPr>
+        <w:sdtEndPr/>
         <w:sdtContent>
           <w:r>
             <w:fldChar w:fldCharType="begin"/>
@@ -8690,22 +8739,48 @@
           <w:lang w:val="es-PY"/>
         </w:rPr>
       </w:pPr>
-      <w:bookmarkStart w:id="33" w:name="_GoBack"/>
+    </w:p>
+    <w:p>
+      <w:pPr>
+        <w:rPr>
+          <w:lang w:val="es-PY"/>
+        </w:rPr>
+      </w:pPr>
+    </w:p>
+    <w:p>
+      <w:pPr>
+        <w:rPr>
+          <w:lang w:val="es-PY"/>
+        </w:rPr>
+      </w:pPr>
+      <w:r>
+        <w:rPr>
+          <w:lang w:val="es-PY"/>
+        </w:rPr>
+        <w:t>El párrafo comienza aquí…</w:t>
+      </w:r>
+    </w:p>
+    <w:p>
+      <w:pPr>
+        <w:rPr>
+          <w:lang w:val="es-PY"/>
+        </w:rPr>
+      </w:pPr>
+      <w:bookmarkStart w:id="33" w:name="_Toc511156089"/>
+      <w:r>
+        <w:rPr>
+          <w:rStyle w:val="Ttulo3Car"/>
+          <w:lang w:val="es-PY"/>
+        </w:rPr>
+        <w:t>Este es un título tres.</w:t>
+      </w:r>
       <w:bookmarkEnd w:id="33"/>
-    </w:p>
-    <w:p>
-      <w:pPr>
-        <w:rPr>
-          <w:lang w:val="es-PY"/>
-        </w:rPr>
-      </w:pPr>
-    </w:p>
-    <w:p>
-      <w:pPr>
-        <w:rPr>
-          <w:lang w:val="es-PY"/>
-        </w:rPr>
-      </w:pPr>
+      <w:r>
+        <w:rPr>
+          <w:lang w:val="es-PY"/>
+        </w:rPr>
+        <w:t xml:space="preserve">  </w:t>
+      </w:r>
       <w:r>
         <w:rPr>
           <w:lang w:val="es-PY"/>
@@ -8719,15 +8794,323 @@
           <w:lang w:val="es-PY"/>
         </w:rPr>
       </w:pPr>
-      <w:bookmarkStart w:id="34" w:name="_Toc511156089"/>
+      <w:bookmarkStart w:id="34" w:name="_Toc511156090"/>
+      <w:r>
+        <w:rPr>
+          <w:rStyle w:val="Ttulo4Car"/>
+          <w:lang w:val="es-PY"/>
+        </w:rPr>
+        <w:t>Este es un título cuatro.</w:t>
+      </w:r>
+      <w:bookmarkEnd w:id="34"/>
+      <w:r>
+        <w:rPr>
+          <w:lang w:val="es-PY"/>
+        </w:rPr>
+        <w:t xml:space="preserve">  El párrafo comienza aquí…</w:t>
+      </w:r>
+    </w:p>
+    <w:p>
+      <w:pPr>
+        <w:rPr>
+          <w:lang w:val="es-PY"/>
+        </w:rPr>
+      </w:pPr>
+      <w:bookmarkStart w:id="35" w:name="_Toc511156091"/>
+      <w:r>
+        <w:rPr>
+          <w:rStyle w:val="Ttulo5Car"/>
+          <w:lang w:val="es-PY"/>
+        </w:rPr>
+        <w:t>Este es un título cinco.</w:t>
+      </w:r>
+      <w:bookmarkEnd w:id="35"/>
+      <w:r>
+        <w:rPr>
+          <w:lang w:val="es-PY"/>
+        </w:rPr>
+        <w:t xml:space="preserve">  El párrafo comienza aquí…</w:t>
+      </w:r>
+    </w:p>
+    <w:p>
+      <w:pPr>
+        <w:pStyle w:val="Ttulo2"/>
+        <w:rPr>
+          <w:lang w:val="es-PY"/>
+        </w:rPr>
+      </w:pPr>
+      <w:bookmarkStart w:id="36" w:name="_Toc511156092"/>
+      <w:r>
+        <w:rPr>
+          <w:lang w:val="es-PY"/>
+        </w:rPr>
+        <w:t>Bases teóricas</w:t>
+      </w:r>
+      <w:bookmarkEnd w:id="36"/>
+    </w:p>
+    <w:p>
+      <w:pPr>
+        <w:rPr>
+          <w:highlight w:val="yellow"/>
+          <w:lang w:val="es-PY"/>
+        </w:rPr>
+      </w:pPr>
+      <w:r>
+        <w:rPr>
+          <w:highlight w:val="yellow"/>
+          <w:lang w:val="es-PY"/>
+        </w:rPr>
+        <w:t>El párrafo comienza aquí</w:t>
+      </w:r>
+      <w:proofErr w:type="gramStart"/>
+      <w:r>
+        <w:rPr>
+          <w:highlight w:val="yellow"/>
+          <w:lang w:val="es-PY"/>
+        </w:rPr>
+        <w:t>…</w:t>
+      </w:r>
+      <w:r>
+        <w:rPr>
+          <w:highlight w:val="yellow"/>
+          <w:lang w:val="es-PY"/>
+        </w:rPr>
+        <w:t>(</w:t>
+      </w:r>
+      <w:proofErr w:type="gramEnd"/>
+      <w:r>
+        <w:rPr>
+          <w:highlight w:val="yellow"/>
+          <w:lang w:val="es-PY"/>
+        </w:rPr>
+        <w:t xml:space="preserve">todo la base </w:t>
+      </w:r>
+      <w:proofErr w:type="spellStart"/>
+      <w:r>
+        <w:rPr>
+          <w:highlight w:val="yellow"/>
+          <w:lang w:val="es-PY"/>
+        </w:rPr>
+        <w:t>teorica</w:t>
+      </w:r>
+      <w:proofErr w:type="spellEnd"/>
+      <w:r>
+        <w:rPr>
+          <w:highlight w:val="yellow"/>
+          <w:lang w:val="es-PY"/>
+        </w:rPr>
+        <w:t xml:space="preserve"> encontradas en </w:t>
+      </w:r>
+      <w:proofErr w:type="spellStart"/>
+      <w:r>
+        <w:rPr>
+          <w:highlight w:val="yellow"/>
+          <w:lang w:val="es-PY"/>
+        </w:rPr>
+        <w:t>dosumentos</w:t>
+      </w:r>
+      <w:proofErr w:type="spellEnd"/>
+      <w:r>
+        <w:rPr>
+          <w:highlight w:val="yellow"/>
+          <w:lang w:val="es-PY"/>
+        </w:rPr>
+        <w:t xml:space="preserve"> y artículos </w:t>
+      </w:r>
+      <w:proofErr w:type="spellStart"/>
+      <w:r>
+        <w:rPr>
+          <w:highlight w:val="yellow"/>
+          <w:lang w:val="es-PY"/>
+        </w:rPr>
+        <w:t>leidos</w:t>
+      </w:r>
+      <w:proofErr w:type="spellEnd"/>
+      <w:r>
+        <w:rPr>
+          <w:highlight w:val="yellow"/>
+          <w:lang w:val="es-PY"/>
+        </w:rPr>
+        <w:t>)</w:t>
+      </w:r>
+    </w:p>
+    <w:p>
+      <w:pPr>
+        <w:rPr>
+          <w:lang w:val="es-PY"/>
+        </w:rPr>
+      </w:pPr>
+      <w:bookmarkStart w:id="37" w:name="_Toc511156093"/>
       <w:r>
         <w:rPr>
           <w:rStyle w:val="Ttulo3Car"/>
+          <w:highlight w:val="yellow"/>
           <w:lang w:val="es-PY"/>
         </w:rPr>
         <w:t>Este es un título tres.</w:t>
       </w:r>
-      <w:bookmarkEnd w:id="34"/>
+      <w:bookmarkEnd w:id="37"/>
+      <w:r>
+        <w:rPr>
+          <w:highlight w:val="yellow"/>
+          <w:lang w:val="es-PY"/>
+        </w:rPr>
+        <w:t xml:space="preserve">  El párrafo comienza aquí…</w:t>
+      </w:r>
+    </w:p>
+    <w:p>
+      <w:pPr>
+        <w:rPr>
+          <w:color w:val="000000"/>
+        </w:rPr>
+      </w:pPr>
+      <w:r>
+        <w:rPr>
+          <w:color w:val="000000"/>
+        </w:rPr>
+        <w:t xml:space="preserve">Leyes de animales </w:t>
+      </w:r>
+      <w:hyperlink r:id="rId12" w:history="1">
+        <w:r>
+          <w:rPr>
+            <w:rStyle w:val="Hipervnculo"/>
+          </w:rPr>
+          <w:t>http://www.bacn.gov.py/leyes-paraguayas/2380/aprueba-y-ratifica-la-convencion-sobre-el-comercio-internacional-de-especies-amenazadas-de-fauna-y-flora-silvestres</w:t>
+        </w:r>
+      </w:hyperlink>
+    </w:p>
+    <w:p>
+      <w:pPr>
+        <w:rPr>
+          <w:color w:val="000000"/>
+        </w:rPr>
+      </w:pPr>
+      <w:proofErr w:type="spellStart"/>
+      <w:r>
+        <w:rPr>
+          <w:color w:val="000000"/>
+        </w:rPr>
+        <w:t>Zoologicos</w:t>
+      </w:r>
+      <w:proofErr w:type="spellEnd"/>
+      <w:r>
+        <w:rPr>
+          <w:color w:val="000000"/>
+        </w:rPr>
+        <w:t xml:space="preserve"> en </w:t>
+      </w:r>
+      <w:proofErr w:type="spellStart"/>
+      <w:r>
+        <w:rPr>
+          <w:color w:val="000000"/>
+        </w:rPr>
+        <w:t>america</w:t>
+      </w:r>
+      <w:proofErr w:type="spellEnd"/>
+      <w:r>
+        <w:rPr>
+          <w:color w:val="000000"/>
+        </w:rPr>
+        <w:t xml:space="preserve"> latina </w:t>
+      </w:r>
+      <w:hyperlink r:id="rId13" w:history="1">
+        <w:r>
+          <w:rPr>
+            <w:rStyle w:val="Hipervnculo"/>
+          </w:rPr>
+          <w:t>http://www.elcomercio.com/tendencias/zoologicos-biodiversidad-debate-animales-especies.html</w:t>
+        </w:r>
+      </w:hyperlink>
+    </w:p>
+    <w:p>
+      <w:pPr>
+        <w:rPr>
+          <w:lang w:val="es-PY"/>
+        </w:rPr>
+      </w:pPr>
+      <w:bookmarkStart w:id="38" w:name="_GoBack"/>
+      <w:bookmarkEnd w:id="38"/>
+    </w:p>
+    <w:p>
+      <w:pPr>
+        <w:pStyle w:val="Ttulo1"/>
+        <w:rPr>
+          <w:lang w:val="es-PY"/>
+        </w:rPr>
+      </w:pPr>
+      <w:r>
+        <w:rPr>
+          <w:lang w:val="es-PY"/>
+        </w:rPr>
+        <w:br w:type="page"/>
+      </w:r>
+      <w:bookmarkStart w:id="39" w:name="_Toc511156094"/>
+      <w:r>
+        <w:rPr>
+          <w:lang w:val="es-PY"/>
+        </w:rPr>
+        <w:lastRenderedPageBreak/>
+        <w:t>Metodología o Materiales y Métodos</w:t>
+      </w:r>
+      <w:bookmarkEnd w:id="39"/>
+    </w:p>
+    <w:p>
+      <w:pPr>
+        <w:rPr>
+          <w:lang w:val="es-PY"/>
+        </w:rPr>
+      </w:pPr>
+      <w:r>
+        <w:rPr>
+          <w:lang w:val="es-PY"/>
+        </w:rPr>
+        <w:t>El párrafo comienza aquí…</w:t>
+      </w:r>
+    </w:p>
+    <w:p>
+      <w:pPr>
+        <w:pStyle w:val="Ttulo2"/>
+        <w:rPr>
+          <w:lang w:val="es-PY"/>
+        </w:rPr>
+      </w:pPr>
+      <w:bookmarkStart w:id="40" w:name="_Toc511156095"/>
+      <w:r>
+        <w:rPr>
+          <w:lang w:val="es-PY"/>
+        </w:rPr>
+        <w:t>Titulo</w:t>
+      </w:r>
+      <w:bookmarkEnd w:id="40"/>
+    </w:p>
+    <w:p>
+      <w:pPr>
+        <w:rPr>
+          <w:lang w:val="es-PY"/>
+        </w:rPr>
+      </w:pPr>
+      <w:r>
+        <w:rPr>
+          <w:lang w:val="es-PY"/>
+        </w:rPr>
+        <w:t>El párrafo comienza aquí…</w:t>
+      </w:r>
+    </w:p>
+    <w:p>
+      <w:pPr>
+        <w:rPr>
+          <w:lang w:val="es-PY"/>
+        </w:rPr>
+      </w:pPr>
+      <w:bookmarkStart w:id="41" w:name="_Toc511156096"/>
+      <w:r>
+        <w:rPr>
+          <w:rStyle w:val="Ttulo3Car"/>
+          <w:lang w:val="es-PY"/>
+        </w:rPr>
+        <w:t>Este es un título tres.</w:t>
+      </w:r>
+      <w:bookmarkEnd w:id="41"/>
       <w:r>
         <w:rPr>
           <w:lang w:val="es-PY"/>
@@ -8747,7 +9130,7 @@
           <w:lang w:val="es-PY"/>
         </w:rPr>
       </w:pPr>
-      <w:bookmarkStart w:id="35" w:name="_Toc511156090"/>
+      <w:bookmarkStart w:id="42" w:name="_Toc511156097"/>
       <w:r>
         <w:rPr>
           <w:rStyle w:val="Ttulo4Car"/>
@@ -8755,7 +9138,7 @@
         </w:rPr>
         <w:t>Este es un título cuatro.</w:t>
       </w:r>
-      <w:bookmarkEnd w:id="35"/>
+      <w:bookmarkEnd w:id="42"/>
       <w:r>
         <w:rPr>
           <w:lang w:val="es-PY"/>
@@ -8769,7 +9152,7 @@
           <w:lang w:val="es-PY"/>
         </w:rPr>
       </w:pPr>
-      <w:bookmarkStart w:id="36" w:name="_Toc511156091"/>
+      <w:bookmarkStart w:id="43" w:name="_Toc511156098"/>
       <w:r>
         <w:rPr>
           <w:rStyle w:val="Ttulo5Car"/>
@@ -8777,7 +9160,7 @@
         </w:rPr>
         <w:t>Este es un título cinco.</w:t>
       </w:r>
-      <w:bookmarkEnd w:id="36"/>
+      <w:bookmarkEnd w:id="43"/>
       <w:r>
         <w:rPr>
           <w:lang w:val="es-PY"/>
@@ -8792,14 +9175,14 @@
           <w:lang w:val="es-PY"/>
         </w:rPr>
       </w:pPr>
-      <w:bookmarkStart w:id="37" w:name="_Toc511156092"/>
-      <w:r>
-        <w:rPr>
-          <w:lang w:val="es-PY"/>
-        </w:rPr>
-        <w:t>Bases teóricas</w:t>
-      </w:r>
-      <w:bookmarkEnd w:id="37"/>
+      <w:bookmarkStart w:id="44" w:name="_Toc511156099"/>
+      <w:r>
+        <w:rPr>
+          <w:lang w:val="es-PY"/>
+        </w:rPr>
+        <w:t>Titulo</w:t>
+      </w:r>
+      <w:bookmarkEnd w:id="44"/>
     </w:p>
     <w:p>
       <w:pPr>
@@ -8820,7 +9203,7 @@
           <w:lang w:val="es-PY"/>
         </w:rPr>
       </w:pPr>
-      <w:bookmarkStart w:id="38" w:name="_Toc511156093"/>
+      <w:bookmarkStart w:id="45" w:name="_Toc511156100"/>
       <w:r>
         <w:rPr>
           <w:rStyle w:val="Ttulo3Car"/>
@@ -8828,7 +9211,7 @@
         </w:rPr>
         <w:t>Este es un título tres.</w:t>
       </w:r>
-      <w:bookmarkEnd w:id="38"/>
+      <w:bookmarkEnd w:id="45"/>
       <w:r>
         <w:rPr>
           <w:lang w:val="es-PY"/>
@@ -8844,6 +9227,14 @@
     </w:p>
     <w:p>
       <w:pPr>
+        <w:pStyle w:val="Ttulo2"/>
+        <w:rPr>
+          <w:lang w:val="es-PY"/>
+        </w:rPr>
+      </w:pPr>
+    </w:p>
+    <w:p>
+      <w:pPr>
         <w:pStyle w:val="Ttulo1"/>
         <w:rPr>
           <w:lang w:val="es-PY"/>
@@ -8851,18 +9242,20 @@
       </w:pPr>
       <w:r>
         <w:rPr>
+          <w:b w:val="0"/>
           <w:lang w:val="es-PY"/>
         </w:rPr>
         <w:br w:type="page"/>
       </w:r>
-      <w:bookmarkStart w:id="39" w:name="_Toc511156094"/>
-      <w:r>
-        <w:rPr>
-          <w:lang w:val="es-PY"/>
-        </w:rPr>
-        <w:t>Metodología o Materiales y Métodos</w:t>
-      </w:r>
-      <w:bookmarkEnd w:id="39"/>
+      <w:bookmarkStart w:id="46" w:name="_Toc511156101"/>
+      <w:r>
+        <w:rPr>
+          <w:lang w:val="es-PY"/>
+        </w:rPr>
+        <w:lastRenderedPageBreak/>
+        <w:t>Resultados y Discusión</w:t>
+      </w:r>
+      <w:bookmarkEnd w:id="46"/>
     </w:p>
     <w:p>
       <w:pPr>
@@ -8884,14 +9277,14 @@
           <w:lang w:val="es-PY"/>
         </w:rPr>
       </w:pPr>
-      <w:bookmarkStart w:id="40" w:name="_Toc511156095"/>
+      <w:bookmarkStart w:id="47" w:name="_Toc511156102"/>
       <w:r>
         <w:rPr>
           <w:lang w:val="es-PY"/>
         </w:rPr>
         <w:t>Titulo</w:t>
       </w:r>
-      <w:bookmarkEnd w:id="40"/>
+      <w:bookmarkEnd w:id="47"/>
     </w:p>
     <w:p>
       <w:pPr>
@@ -8912,7 +9305,7 @@
           <w:lang w:val="es-PY"/>
         </w:rPr>
       </w:pPr>
-      <w:bookmarkStart w:id="41" w:name="_Toc511156096"/>
+      <w:bookmarkStart w:id="48" w:name="_Toc511156103"/>
       <w:r>
         <w:rPr>
           <w:rStyle w:val="Ttulo3Car"/>
@@ -8920,7 +9313,7 @@
         </w:rPr>
         <w:t>Este es un título tres.</w:t>
       </w:r>
-      <w:bookmarkEnd w:id="41"/>
+      <w:bookmarkEnd w:id="48"/>
       <w:r>
         <w:rPr>
           <w:lang w:val="es-PY"/>
@@ -8940,7 +9333,7 @@
           <w:lang w:val="es-PY"/>
         </w:rPr>
       </w:pPr>
-      <w:bookmarkStart w:id="42" w:name="_Toc511156097"/>
+      <w:bookmarkStart w:id="49" w:name="_Toc511156104"/>
       <w:r>
         <w:rPr>
           <w:rStyle w:val="Ttulo4Car"/>
@@ -8948,7 +9341,7 @@
         </w:rPr>
         <w:t>Este es un título cuatro.</w:t>
       </w:r>
-      <w:bookmarkEnd w:id="42"/>
+      <w:bookmarkEnd w:id="49"/>
       <w:r>
         <w:rPr>
           <w:lang w:val="es-PY"/>
@@ -8962,7 +9355,7 @@
           <w:lang w:val="es-PY"/>
         </w:rPr>
       </w:pPr>
-      <w:bookmarkStart w:id="43" w:name="_Toc511156098"/>
+      <w:bookmarkStart w:id="50" w:name="_Toc511156105"/>
       <w:r>
         <w:rPr>
           <w:rStyle w:val="Ttulo5Car"/>
@@ -8970,7 +9363,7 @@
         </w:rPr>
         <w:t>Este es un título cinco.</w:t>
       </w:r>
-      <w:bookmarkEnd w:id="43"/>
+      <w:bookmarkEnd w:id="50"/>
       <w:r>
         <w:rPr>
           <w:lang w:val="es-PY"/>
@@ -8985,14 +9378,14 @@
           <w:lang w:val="es-PY"/>
         </w:rPr>
       </w:pPr>
-      <w:bookmarkStart w:id="44" w:name="_Toc511156099"/>
+      <w:bookmarkStart w:id="51" w:name="_Toc511156106"/>
       <w:r>
         <w:rPr>
           <w:lang w:val="es-PY"/>
         </w:rPr>
         <w:t>Titulo</w:t>
       </w:r>
-      <w:bookmarkEnd w:id="44"/>
+      <w:bookmarkEnd w:id="51"/>
     </w:p>
     <w:p>
       <w:pPr>
@@ -9010,10 +9403,11 @@
     <w:p>
       <w:pPr>
         <w:rPr>
-          <w:lang w:val="es-PY"/>
-        </w:rPr>
-      </w:pPr>
-      <w:bookmarkStart w:id="45" w:name="_Toc511156100"/>
+          <w:b/>
+          <w:lang w:val="es-PY"/>
+        </w:rPr>
+      </w:pPr>
+      <w:bookmarkStart w:id="52" w:name="_Toc511156107"/>
       <w:r>
         <w:rPr>
           <w:rStyle w:val="Ttulo3Car"/>
@@ -9021,7 +9415,7 @@
         </w:rPr>
         <w:t>Este es un título tres.</w:t>
       </w:r>
-      <w:bookmarkEnd w:id="45"/>
+      <w:bookmarkEnd w:id="52"/>
       <w:r>
         <w:rPr>
           <w:lang w:val="es-PY"/>
@@ -9037,14 +9431,6 @@
     </w:p>
     <w:p>
       <w:pPr>
-        <w:pStyle w:val="Ttulo2"/>
-        <w:rPr>
-          <w:lang w:val="es-PY"/>
-        </w:rPr>
-      </w:pPr>
-    </w:p>
-    <w:p>
-      <w:pPr>
         <w:pStyle w:val="Ttulo1"/>
         <w:rPr>
           <w:lang w:val="es-PY"/>
@@ -9052,19 +9438,20 @@
       </w:pPr>
       <w:r>
         <w:rPr>
-          <w:b w:val="0"/>
+          <w:szCs w:val="24"/>
           <w:lang w:val="es-PY"/>
         </w:rPr>
         <w:br w:type="page"/>
       </w:r>
-      <w:bookmarkStart w:id="46" w:name="_Toc511156101"/>
-      <w:r>
-        <w:rPr>
-          <w:lang w:val="es-PY"/>
-        </w:rPr>
-        <w:t>Resultados y Discusión</w:t>
-      </w:r>
-      <w:bookmarkEnd w:id="46"/>
+      <w:bookmarkStart w:id="53" w:name="_Toc511156108"/>
+      <w:r>
+        <w:rPr>
+          <w:lang w:val="es-PY"/>
+        </w:rPr>
+        <w:lastRenderedPageBreak/>
+        <w:t>Conclusión</w:t>
+      </w:r>
+      <w:bookmarkEnd w:id="53"/>
     </w:p>
     <w:p>
       <w:pPr>
@@ -9081,165 +9468,6 @@
     </w:p>
     <w:p>
       <w:pPr>
-        <w:pStyle w:val="Ttulo2"/>
-        <w:rPr>
-          <w:lang w:val="es-PY"/>
-        </w:rPr>
-      </w:pPr>
-      <w:bookmarkStart w:id="47" w:name="_Toc511156102"/>
-      <w:r>
-        <w:rPr>
-          <w:lang w:val="es-PY"/>
-        </w:rPr>
-        <w:t>Titulo</w:t>
-      </w:r>
-      <w:bookmarkEnd w:id="47"/>
-    </w:p>
-    <w:p>
-      <w:pPr>
-        <w:rPr>
-          <w:lang w:val="es-PY"/>
-        </w:rPr>
-      </w:pPr>
-      <w:r>
-        <w:rPr>
-          <w:lang w:val="es-PY"/>
-        </w:rPr>
-        <w:t>El párrafo comienza aquí…</w:t>
-      </w:r>
-    </w:p>
-    <w:p>
-      <w:pPr>
-        <w:rPr>
-          <w:lang w:val="es-PY"/>
-        </w:rPr>
-      </w:pPr>
-      <w:bookmarkStart w:id="48" w:name="_Toc511156103"/>
-      <w:r>
-        <w:rPr>
-          <w:rStyle w:val="Ttulo3Car"/>
-          <w:lang w:val="es-PY"/>
-        </w:rPr>
-        <w:t>Este es un título tres.</w:t>
-      </w:r>
-      <w:bookmarkEnd w:id="48"/>
-      <w:r>
-        <w:rPr>
-          <w:lang w:val="es-PY"/>
-        </w:rPr>
-        <w:t xml:space="preserve">  </w:t>
-      </w:r>
-      <w:r>
-        <w:rPr>
-          <w:lang w:val="es-PY"/>
-        </w:rPr>
-        <w:t>El párrafo comienza aquí…</w:t>
-      </w:r>
-    </w:p>
-    <w:p>
-      <w:pPr>
-        <w:rPr>
-          <w:lang w:val="es-PY"/>
-        </w:rPr>
-      </w:pPr>
-      <w:bookmarkStart w:id="49" w:name="_Toc511156104"/>
-      <w:r>
-        <w:rPr>
-          <w:rStyle w:val="Ttulo4Car"/>
-          <w:lang w:val="es-PY"/>
-        </w:rPr>
-        <w:t>Este es un título cuatro.</w:t>
-      </w:r>
-      <w:bookmarkEnd w:id="49"/>
-      <w:r>
-        <w:rPr>
-          <w:lang w:val="es-PY"/>
-        </w:rPr>
-        <w:t xml:space="preserve">  El párrafo comienza aquí…</w:t>
-      </w:r>
-    </w:p>
-    <w:p>
-      <w:pPr>
-        <w:rPr>
-          <w:lang w:val="es-PY"/>
-        </w:rPr>
-      </w:pPr>
-      <w:bookmarkStart w:id="50" w:name="_Toc511156105"/>
-      <w:r>
-        <w:rPr>
-          <w:rStyle w:val="Ttulo5Car"/>
-          <w:lang w:val="es-PY"/>
-        </w:rPr>
-        <w:t>Este es un título cinco.</w:t>
-      </w:r>
-      <w:bookmarkEnd w:id="50"/>
-      <w:r>
-        <w:rPr>
-          <w:lang w:val="es-PY"/>
-        </w:rPr>
-        <w:t xml:space="preserve">  El párrafo comienza aquí…</w:t>
-      </w:r>
-    </w:p>
-    <w:p>
-      <w:pPr>
-        <w:pStyle w:val="Ttulo2"/>
-        <w:rPr>
-          <w:lang w:val="es-PY"/>
-        </w:rPr>
-      </w:pPr>
-      <w:bookmarkStart w:id="51" w:name="_Toc511156106"/>
-      <w:r>
-        <w:rPr>
-          <w:lang w:val="es-PY"/>
-        </w:rPr>
-        <w:t>Titulo</w:t>
-      </w:r>
-      <w:bookmarkEnd w:id="51"/>
-    </w:p>
-    <w:p>
-      <w:pPr>
-        <w:rPr>
-          <w:lang w:val="es-PY"/>
-        </w:rPr>
-      </w:pPr>
-      <w:r>
-        <w:rPr>
-          <w:lang w:val="es-PY"/>
-        </w:rPr>
-        <w:t>El párrafo comienza aquí…</w:t>
-      </w:r>
-    </w:p>
-    <w:p>
-      <w:pPr>
-        <w:rPr>
-          <w:b/>
-          <w:lang w:val="es-PY"/>
-        </w:rPr>
-      </w:pPr>
-      <w:bookmarkStart w:id="52" w:name="_Toc511156107"/>
-      <w:r>
-        <w:rPr>
-          <w:rStyle w:val="Ttulo3Car"/>
-          <w:lang w:val="es-PY"/>
-        </w:rPr>
-        <w:t>Este es un título tres.</w:t>
-      </w:r>
-      <w:bookmarkEnd w:id="52"/>
-      <w:r>
-        <w:rPr>
-          <w:lang w:val="es-PY"/>
-        </w:rPr>
-        <w:t xml:space="preserve">  </w:t>
-      </w:r>
-      <w:r>
-        <w:rPr>
-          <w:lang w:val="es-PY"/>
-        </w:rPr>
-        <w:t>El párrafo comienza aquí…</w:t>
-      </w:r>
-    </w:p>
-    <w:p>
-      <w:pPr>
         <w:pStyle w:val="Ttulo1"/>
         <w:rPr>
           <w:lang w:val="es-PY"/>
@@ -9252,47 +9480,12 @@
         </w:rPr>
         <w:br w:type="page"/>
       </w:r>
-      <w:bookmarkStart w:id="53" w:name="_Toc511156108"/>
-      <w:r>
-        <w:rPr>
-          <w:lang w:val="es-PY"/>
-        </w:rPr>
-        <w:t>Conclusión</w:t>
-      </w:r>
-      <w:bookmarkEnd w:id="53"/>
-    </w:p>
-    <w:p>
-      <w:pPr>
-        <w:rPr>
-          <w:lang w:val="es-PY"/>
-        </w:rPr>
-      </w:pPr>
-      <w:r>
-        <w:rPr>
-          <w:lang w:val="es-PY"/>
-        </w:rPr>
-        <w:t>El párrafo comienza aquí…</w:t>
-      </w:r>
-    </w:p>
-    <w:p>
-      <w:pPr>
-        <w:pStyle w:val="Ttulo1"/>
-        <w:rPr>
-          <w:lang w:val="es-PY"/>
-        </w:rPr>
-      </w:pPr>
-      <w:r>
-        <w:rPr>
-          <w:szCs w:val="24"/>
-          <w:lang w:val="es-PY"/>
-        </w:rPr>
-        <w:br w:type="page"/>
-      </w:r>
       <w:bookmarkStart w:id="54" w:name="_Toc511156109"/>
       <w:r>
         <w:rPr>
           <w:lang w:val="es-PY"/>
         </w:rPr>
+        <w:lastRenderedPageBreak/>
         <w:t>Recomendaciones</w:t>
       </w:r>
       <w:bookmarkEnd w:id="54"/>
@@ -9330,6 +9523,12 @@
     <w:sdt>
       <w:sdtPr>
         <w:rPr>
+          <w:rFonts w:ascii="Times" w:hAnsi="Times"/>
+          <w:b w:val="0"/>
+          <w:bCs w:val="0"/>
+          <w:kern w:val="0"/>
+          <w:sz w:val="24"/>
+          <w:szCs w:val="20"/>
           <w:lang w:val="es-ES"/>
         </w:rPr>
         <w:id w:val="1475017750"/>
@@ -9338,16 +9537,7 @@
           <w:docPartUnique/>
         </w:docPartObj>
       </w:sdtPr>
-      <w:sdtEndPr>
-        <w:rPr>
-          <w:rFonts w:ascii="Times" w:hAnsi="Times"/>
-          <w:b w:val="0"/>
-          <w:bCs w:val="0"/>
-          <w:kern w:val="0"/>
-          <w:sz w:val="24"/>
-          <w:szCs w:val="20"/>
-        </w:rPr>
-      </w:sdtEndPr>
+      <w:sdtEndPr/>
       <w:sdtContent>
         <w:p>
           <w:pPr>
@@ -9368,6 +9558,7 @@
             <w:id w:val="-573587230"/>
             <w:bibliography/>
           </w:sdtPr>
+          <w:sdtEndPr/>
           <w:sdtContent>
             <w:p>
               <w:pPr>
@@ -9938,6 +10129,7 @@
           <w:highlight w:val="yellow"/>
           <w:lang w:val="es-PY"/>
         </w:rPr>
+        <w:lastRenderedPageBreak/>
         <w:t>Garrido</w:t>
       </w:r>
       <w:r>
@@ -11034,6 +11226,7 @@
         <w:rPr>
           <w:lang w:val="es-PY"/>
         </w:rPr>
+        <w:lastRenderedPageBreak/>
         <w:t>Anexos</w:t>
       </w:r>
       <w:bookmarkEnd w:id="55"/>
@@ -11062,8 +11255,8 @@
       </w:pPr>
     </w:p>
     <w:sectPr>
-      <w:headerReference w:type="default" r:id="rId12"/>
-      <w:headerReference w:type="first" r:id="rId13"/>
+      <w:headerReference w:type="default" r:id="rId14"/>
+      <w:headerReference w:type="first" r:id="rId15"/>
       <w:footnotePr>
         <w:pos w:val="beneathText"/>
       </w:footnotePr>
@@ -11684,7 +11877,7 @@
         <w:noProof/>
         <w:lang w:val="es-PY"/>
       </w:rPr>
-      <w:t>12</w:t>
+      <w:t>20</w:t>
     </w:r>
     <w:r>
       <w:fldChar w:fldCharType="end"/>
@@ -11730,15 +11923,7 @@
         <w:bCs/>
         <w:color w:val="000000"/>
       </w:rPr>
-      <w:t>MZCJ</w:t>
-    </w:r>
-    <w:r>
-      <w:rPr>
-        <w:b/>
-        <w:bCs/>
-        <w:color w:val="000000"/>
-      </w:rPr>
-      <w:t xml:space="preserve"> </w:t>
+      <w:t xml:space="preserve">MZCJ </w:t>
     </w:r>
     <w:r>
       <w:rPr>
@@ -12386,6 +12571,7 @@
   <w:style w:type="character" w:default="1" w:styleId="Fuentedeprrafopredeter">
     <w:name w:val="Default Paragraph Font"/>
     <w:uiPriority w:val="1"/>
+    <w:semiHidden/>
     <w:unhideWhenUsed/>
   </w:style>
   <w:style w:type="table" w:default="1" w:styleId="Tablanormal">
@@ -12393,7 +12579,6 @@
     <w:uiPriority w:val="99"/>
     <w:semiHidden/>
     <w:unhideWhenUsed/>
-    <w:qFormat/>
     <w:tblPr>
       <w:tblInd w:w="0" w:type="dxa"/>
       <w:tblCellMar>
@@ -12456,7 +12641,7 @@
       <w:u w:val="single"/>
     </w:rPr>
   </w:style>
-  <w:style w:type="paragraph" w:styleId="Ttulo">
+  <w:style w:type="paragraph" w:customStyle="1" w:styleId="Ttulo">
     <w:name w:val="Título"/>
     <w:basedOn w:val="Normal"/>
     <w:qFormat/>
@@ -13269,7 +13454,7 @@
 </file>
 
 <file path=customXml/itemProps1.xml><?xml version="1.0" encoding="utf-8"?>
-<ds:datastoreItem xmlns:ds="http://schemas.openxmlformats.org/officeDocument/2006/customXml" ds:itemID="{BD85CB62-3A72-4309-9360-1A73D8946057}">
+<ds:datastoreItem xmlns:ds="http://schemas.openxmlformats.org/officeDocument/2006/customXml" ds:itemID="{4ED70000-37D1-483C-A35F-EEE1A78190E6}">
   <ds:schemaRefs>
     <ds:schemaRef ds:uri="http://schemas.openxmlformats.org/officeDocument/2006/bibliography"/>
   </ds:schemaRefs>

</xml_diff>